<commit_message>
[doc] Added flow table
Signed-off-by: Vladimir Sokolovsky <vlad@nvidia.com>
</commit_message>
<xml_diff>
--- a/doc/design/DPU Update Script Design1.3.docx
+++ b/doc/design/DPU Update Script Design1.3.docx
@@ -6262,12 +6262,14 @@
         </w:numPr>
       </w:pPr>
       <w:bookmarkStart w:id="15" w:name="_Toc214034220"/>
+      <w:bookmarkStart w:id="16" w:name="OLE_LINK23"/>
       <w:r>
         <w:lastRenderedPageBreak/>
         <w:t>BUNDLE firmware update</w:t>
       </w:r>
       <w:bookmarkEnd w:id="15"/>
     </w:p>
+    <w:bookmarkEnd w:id="16"/>
     <w:p>
       <w:r>
         <w:t>The bf-</w:t>
@@ -6522,7 +6524,7 @@
       <w:r>
         <w:t xml:space="preserve">2.1. </w:t>
       </w:r>
-      <w:bookmarkStart w:id="16" w:name="OLE_LINK12"/>
+      <w:bookmarkStart w:id="17" w:name="OLE_LINK12"/>
       <w:r>
         <w:t>If</w:t>
       </w:r>
@@ -6559,7 +6561,7 @@
       <w:r>
         <w:t xml:space="preserve">&gt;’ parameter, </w:t>
       </w:r>
-      <w:bookmarkEnd w:id="16"/>
+      <w:bookmarkEnd w:id="17"/>
       <w:r>
         <w:rPr>
           <w:rFonts w:ascii="Segoe UI" w:hAnsi="Segoe UI" w:cs="Segoe UI"/>
@@ -7021,7 +7023,7 @@
         <w:t xml:space="preserve"> (if exists)</w:t>
       </w:r>
     </w:p>
-    <w:bookmarkStart w:id="17" w:name="OLE_LINK14"/>
+    <w:bookmarkStart w:id="18" w:name="OLE_LINK14"/>
     <w:p>
       <w:pPr>
         <w:pStyle w:val="ListParagraph"/>
@@ -7059,7 +7061,7 @@
       <w:r>
         <w:t xml:space="preserve"> (if the ‘--with-config’ was provided)</w:t>
       </w:r>
-      <w:bookmarkEnd w:id="17"/>
+      <w:bookmarkEnd w:id="18"/>
     </w:p>
     <w:p>
       <w:pPr>
@@ -7156,7 +7158,7 @@
           <w:numId w:val="11"/>
         </w:numPr>
       </w:pPr>
-      <w:bookmarkStart w:id="18" w:name="OLE_LINK15"/>
+      <w:bookmarkStart w:id="19" w:name="OLE_LINK15"/>
       <w:r>
         <w:t>Wait</w:t>
       </w:r>
@@ -7170,7 +7172,7 @@
         <w:t>readiness</w:t>
       </w:r>
     </w:p>
-    <w:bookmarkEnd w:id="18"/>
+    <w:bookmarkEnd w:id="19"/>
     <w:p>
       <w:pPr>
         <w:pStyle w:val="ListParagraph"/>
@@ -7272,16 +7274,16 @@
     </w:p>
     <w:p/>
     <w:p>
-      <w:r>
-        <w:rPr>
-          <w:noProof/>
-        </w:rPr>
+      <w:pPr>
+        <w:jc w:val="center"/>
+      </w:pPr>
+      <w:r>
         <w:lastRenderedPageBreak/>
         <w:drawing>
-          <wp:inline distT="0" distB="0" distL="0" distR="0" wp14:anchorId="585EC61E" wp14:editId="0F619735">
-            <wp:extent cx="5937250" cy="7613650"/>
-            <wp:effectExtent l="0" t="0" r="6350" b="6350"/>
-            <wp:docPr id="2140866013" name="Picture 1"/>
+          <wp:inline distT="0" distB="0" distL="0" distR="0" wp14:anchorId="189BB6B0" wp14:editId="73F3F281">
+            <wp:extent cx="4432300" cy="8467366"/>
+            <wp:effectExtent l="0" t="0" r="0" b="3810"/>
+            <wp:docPr id="2025685426" name="Picture 1" descr="A diagram of a computer&#10;&#10;AI-generated content may be incorrect."/>
             <wp:cNvGraphicFramePr>
               <a:graphicFrameLocks xmlns:a="http://schemas.openxmlformats.org/drawingml/2006/main" noChangeAspect="1"/>
             </wp:cNvGraphicFramePr>
@@ -7289,36 +7291,23 @@
               <a:graphicData uri="http://schemas.openxmlformats.org/drawingml/2006/picture">
                 <pic:pic xmlns:pic="http://schemas.openxmlformats.org/drawingml/2006/picture">
                   <pic:nvPicPr>
-                    <pic:cNvPr id="0" name="Picture 1"/>
-                    <pic:cNvPicPr>
-                      <a:picLocks noChangeAspect="1" noChangeArrowheads="1"/>
-                    </pic:cNvPicPr>
+                    <pic:cNvPr id="2025685426" name="Picture 1" descr="A diagram of a computer&#10;&#10;AI-generated content may be incorrect."/>
+                    <pic:cNvPicPr/>
                   </pic:nvPicPr>
                   <pic:blipFill>
-                    <a:blip r:embed="rId24">
-                      <a:extLst>
-                        <a:ext uri="{28A0092B-C50C-407E-A947-70E740481C1C}">
-                          <a14:useLocalDpi xmlns:a14="http://schemas.microsoft.com/office/drawing/2010/main" val="0"/>
-                        </a:ext>
-                      </a:extLst>
-                    </a:blip>
-                    <a:srcRect/>
+                    <a:blip r:embed="rId24"/>
                     <a:stretch>
                       <a:fillRect/>
                     </a:stretch>
                   </pic:blipFill>
-                  <pic:spPr bwMode="auto">
+                  <pic:spPr>
                     <a:xfrm>
                       <a:off x="0" y="0"/>
-                      <a:ext cx="5937250" cy="7613650"/>
+                      <a:ext cx="4432300" cy="8467366"/>
                     </a:xfrm>
                     <a:prstGeom prst="rect">
                       <a:avLst/>
                     </a:prstGeom>
-                    <a:noFill/>
-                    <a:ln>
-                      <a:noFill/>
-                    </a:ln>
                   </pic:spPr>
                 </pic:pic>
               </a:graphicData>
@@ -7327,10 +7316,6 @@
         </w:drawing>
       </w:r>
     </w:p>
-    <w:p/>
-    <w:p/>
-    <w:p/>
-    <w:p/>
     <w:p>
       <w:pPr>
         <w:pStyle w:val="Heading1"/>
@@ -7339,11 +7324,12 @@
           <w:numId w:val="4"/>
         </w:numPr>
       </w:pPr>
-      <w:bookmarkStart w:id="19" w:name="_Toc214034221"/>
-      <w:r>
+      <w:bookmarkStart w:id="20" w:name="_Toc214034221"/>
+      <w:r>
+        <w:lastRenderedPageBreak/>
         <w:t>Live Firmware Patch (LFWP)</w:t>
       </w:r>
-      <w:bookmarkEnd w:id="19"/>
+      <w:bookmarkEnd w:id="20"/>
     </w:p>
     <w:p>
       <w:r>
@@ -7390,7 +7376,7 @@
         <w:pStyle w:val="Heading1"/>
         <w:jc w:val="center"/>
       </w:pPr>
-      <w:bookmarkStart w:id="20" w:name="_Toc214034222"/>
+      <w:bookmarkStart w:id="21" w:name="_Toc214034222"/>
       <w:r>
         <w:t>Exhibit A</w:t>
       </w:r>
@@ -7406,7 +7392,7 @@
       <w:r>
         <w:t xml:space="preserve"> structure</w:t>
       </w:r>
-      <w:bookmarkEnd w:id="20"/>
+      <w:bookmarkEnd w:id="21"/>
     </w:p>
     <w:p/>
     <w:p>
@@ -7520,11 +7506,11 @@
         <w:pStyle w:val="Heading1"/>
         <w:jc w:val="center"/>
       </w:pPr>
-      <w:bookmarkStart w:id="21" w:name="_Toc214034223"/>
+      <w:bookmarkStart w:id="22" w:name="_Toc214034223"/>
       <w:r>
         <w:t>Exhibit B – BFB installation environment</w:t>
       </w:r>
-      <w:bookmarkEnd w:id="21"/>
+      <w:bookmarkEnd w:id="22"/>
     </w:p>
     <w:p>
       <w:r>
@@ -7620,7 +7606,7 @@
         </w:rPr>
         <w:t xml:space="preserve">Q: </w:t>
       </w:r>
-      <w:bookmarkStart w:id="22" w:name="OLE_LINK13"/>
+      <w:bookmarkStart w:id="23" w:name="OLE_LINK13"/>
       <w:r>
         <w:rPr>
           <w:rFonts w:ascii="Aptos" w:eastAsia="Times New Roman" w:hAnsi="Aptos" w:cs="Times New Roman"/>
@@ -7698,7 +7684,7 @@
         <w:t xml:space="preserve"> physically?</w:t>
       </w:r>
     </w:p>
-    <w:bookmarkEnd w:id="22"/>
+    <w:bookmarkEnd w:id="23"/>
     <w:p>
       <w:pPr>
         <w:pStyle w:val="ListParagraph"/>
@@ -7821,7 +7807,7 @@
           <w14:ligatures w14:val="none"/>
         </w:rPr>
       </w:pPr>
-      <w:bookmarkStart w:id="23" w:name="OLE_LINK16"/>
+      <w:bookmarkStart w:id="24" w:name="OLE_LINK16"/>
       <w:r>
         <w:rPr>
           <w:rFonts w:ascii="Aptos" w:eastAsia="Times New Roman" w:hAnsi="Aptos" w:cs="Times New Roman"/>
@@ -8101,6 +8087,7 @@
         </w:rPr>
         <w:t>On the host or DPU, </w:t>
       </w:r>
+      <w:bookmarkStart w:id="25" w:name="OLE_LINK24"/>
       <w:proofErr w:type="spellStart"/>
       <w:r>
         <w:rPr>
@@ -8114,29 +8101,37 @@
           <w:rFonts w:ascii="Segoe UI" w:hAnsi="Segoe UI" w:cs="Segoe UI"/>
           <w:spacing w:val="1"/>
         </w:rPr>
-        <w:t xml:space="preserve"> can verify that a BFB’s signature and certificate chain correspond to the </w:t>
-      </w:r>
-      <w:proofErr w:type="spellStart"/>
+        <w:t> </w:t>
+      </w:r>
+      <w:bookmarkEnd w:id="25"/>
       <w:r>
         <w:rPr>
           <w:rFonts w:ascii="Segoe UI" w:hAnsi="Segoe UI" w:cs="Segoe UI"/>
           <w:spacing w:val="1"/>
         </w:rPr>
-        <w:t>BlueField’s</w:t>
-      </w:r>
-      <w:proofErr w:type="spellEnd"/>
+        <w:t xml:space="preserve">can verify that a BFB’s signature and certificate chain correspond to the </w:t>
+      </w:r>
+      <w:proofErr w:type="spellStart"/>
       <w:r>
         <w:rPr>
           <w:rFonts w:ascii="Segoe UI" w:hAnsi="Segoe UI" w:cs="Segoe UI"/>
           <w:spacing w:val="1"/>
         </w:rPr>
-        <w:t xml:space="preserve"> secure</w:t>
-      </w:r>
+        <w:t>BlueField’s</w:t>
+      </w:r>
+      <w:proofErr w:type="spellEnd"/>
       <w:r>
         <w:rPr>
           <w:rFonts w:ascii="Segoe UI" w:hAnsi="Segoe UI" w:cs="Segoe UI"/>
           <w:spacing w:val="1"/>
         </w:rPr>
+        <w:t xml:space="preserve"> secure</w:t>
+      </w:r>
+      <w:r>
+        <w:rPr>
+          <w:rFonts w:ascii="Segoe UI" w:hAnsi="Segoe UI" w:cs="Segoe UI"/>
+          <w:spacing w:val="1"/>
+        </w:rPr>
         <w:noBreakHyphen/>
         <w:t>boot key before installation.</w:t>
       </w:r>
@@ -8148,7 +8143,7 @@
         <w:t>​</w:t>
       </w:r>
     </w:p>
-    <w:bookmarkEnd w:id="23"/>
+    <w:bookmarkEnd w:id="24"/>
     <w:p>
       <w:pPr>
         <w:spacing w:after="0" w:line="240" w:lineRule="auto"/>
@@ -8190,7 +8185,7 @@
         </w:rPr>
         <w:t xml:space="preserve">Q: </w:t>
       </w:r>
-      <w:bookmarkStart w:id="24" w:name="OLE_LINK17"/>
+      <w:bookmarkStart w:id="26" w:name="OLE_LINK17"/>
       <w:r>
         <w:rPr>
           <w:rFonts w:ascii="Aptos" w:eastAsia="Times New Roman" w:hAnsi="Aptos" w:cs="Times New Roman"/>
@@ -8203,7 +8198,7 @@
         </w:rPr>
         <w:t>If the image is not valid, will result in upgrade workflow ERROR? or even system failure or down?</w:t>
       </w:r>
-      <w:bookmarkEnd w:id="24"/>
+      <w:bookmarkEnd w:id="26"/>
     </w:p>
     <w:p>
       <w:pPr>
@@ -8300,7 +8295,7 @@
         </w:rPr>
         <w:t xml:space="preserve">Q: </w:t>
       </w:r>
-      <w:bookmarkStart w:id="25" w:name="OLE_LINK18"/>
+      <w:bookmarkStart w:id="27" w:name="OLE_LINK18"/>
       <w:r>
         <w:rPr>
           <w:rFonts w:ascii="Aptos" w:eastAsia="Times New Roman" w:hAnsi="Aptos" w:cs="Times New Roman"/>
@@ -8363,7 +8358,7 @@
         </w:rPr>
         <w:t xml:space="preserve"> be executed normally?</w:t>
       </w:r>
-      <w:bookmarkEnd w:id="25"/>
+      <w:bookmarkEnd w:id="27"/>
     </w:p>
     <w:p>
       <w:pPr>
@@ -8482,7 +8477,7 @@
         <w:noBreakHyphen/>
         <w:t xml:space="preserve">band network, rather than with the Arm OS. However, </w:t>
       </w:r>
-      <w:bookmarkStart w:id="26" w:name="OLE_LINK20"/>
+      <w:bookmarkStart w:id="28" w:name="OLE_LINK20"/>
       <w:r>
         <w:rPr>
           <w:rFonts w:ascii="Aptos" w:eastAsia="Times New Roman" w:hAnsi="Aptos" w:cs="Times New Roman"/>
@@ -8495,7 +8490,7 @@
         </w:rPr>
         <w:t>it will wait until a timeout occurs</w:t>
       </w:r>
-      <w:bookmarkEnd w:id="26"/>
+      <w:bookmarkEnd w:id="28"/>
       <w:r>
         <w:rPr>
           <w:rFonts w:ascii="Aptos" w:eastAsia="Times New Roman" w:hAnsi="Aptos" w:cs="Times New Roman"/>
@@ -10051,6 +10046,20 @@
     <w:p>
       <w:pPr>
         <w:pStyle w:val="ListParagraph"/>
+        <w:spacing w:after="0" w:line="240" w:lineRule="auto"/>
+        <w:rPr>
+          <w:rFonts w:ascii="Aptos" w:eastAsia="Times New Roman" w:hAnsi="Aptos" w:cs="Times New Roman"/>
+          <w:color w:val="000000"/>
+          <w:kern w:val="0"/>
+          <w:sz w:val="24"/>
+          <w:szCs w:val="24"/>
+          <w:lang w:eastAsia="en-US"/>
+          <w14:ligatures w14:val="none"/>
+        </w:rPr>
+      </w:pPr>
+    </w:p>
+    <w:p>
+      <w:pPr>
         <w:spacing w:after="0" w:line="240" w:lineRule="auto"/>
         <w:rPr>
           <w:rFonts w:ascii="Aptos" w:eastAsia="Times New Roman" w:hAnsi="Aptos" w:cs="Times New Roman"/>
@@ -13133,6 +13142,18 @@
       <w14:ligatures w14:val="none"/>
     </w:rPr>
   </w:style>
+  <w:style w:type="character" w:styleId="FollowedHyperlink">
+    <w:name w:val="FollowedHyperlink"/>
+    <w:basedOn w:val="DefaultParagraphFont"/>
+    <w:uiPriority w:val="99"/>
+    <w:semiHidden/>
+    <w:unhideWhenUsed/>
+    <w:rsid w:val="003477D6"/>
+    <w:rPr>
+      <w:color w:val="954F72" w:themeColor="followedHyperlink"/>
+      <w:u w:val="single"/>
+    </w:rPr>
+  </w:style>
 </w:styles>
 </file>
 

</xml_diff>